<commit_message>
Update Quality Control Engineer Assessment - Answers.docx
</commit_message>
<xml_diff>
--- a/Quality Control Engineer Assessment - Answers.docx
+++ b/Quality Control Engineer Assessment - Answers.docx
@@ -710,11 +710,6 @@
           <w:sz w:val="20"/>
         </w:rPr>
         <w:br/>
-      </w:r>
-      <w:r>
-        <w:rPr>
-          <w:sz w:val="20"/>
-        </w:rPr>
         <w:t xml:space="preserve">1. Name </w:t>
       </w:r>
       <w:r>
@@ -722,81 +717,41 @@
           <w:sz w:val="20"/>
         </w:rPr>
         <w:br/>
-        <w:t xml:space="preserve">2. </w:t>
-      </w:r>
-      <w:r>
-        <w:rPr>
-          <w:sz w:val="20"/>
-        </w:rPr>
-        <w:t>Status</w:t>
+        <w:t>2. Status</w:t>
       </w:r>
       <w:r>
         <w:rPr>
           <w:sz w:val="20"/>
         </w:rPr>
         <w:br/>
-        <w:t xml:space="preserve">3. </w:t>
-      </w:r>
-      <w:r>
-        <w:rPr>
-          <w:sz w:val="20"/>
-        </w:rPr>
-        <w:t xml:space="preserve">Affected version </w:t>
+        <w:t xml:space="preserve">3. Affected version </w:t>
       </w:r>
       <w:r>
         <w:rPr>
           <w:sz w:val="20"/>
         </w:rPr>
         <w:br/>
-        <w:t xml:space="preserve">4. </w:t>
-      </w:r>
-      <w:r>
-        <w:rPr>
-          <w:sz w:val="20"/>
-        </w:rPr>
-        <w:t>Reporter</w:t>
+        <w:t>4. Reporter</w:t>
       </w:r>
       <w:r>
         <w:rPr>
           <w:sz w:val="20"/>
         </w:rPr>
         <w:br/>
-        <w:t xml:space="preserve">5. </w:t>
-      </w:r>
-      <w:r>
-        <w:rPr>
-          <w:sz w:val="20"/>
-        </w:rPr>
-        <w:t>Assignee</w:t>
+        <w:t>5. Assignee</w:t>
       </w:r>
       <w:r>
         <w:rPr>
           <w:sz w:val="20"/>
         </w:rPr>
         <w:br/>
-      </w:r>
-      <w:r>
-        <w:rPr>
-          <w:sz w:val="20"/>
-        </w:rPr>
-        <w:t>6</w:t>
-      </w:r>
-      <w:r>
-        <w:rPr>
-          <w:sz w:val="20"/>
-        </w:rPr>
-        <w:t>. Steps to reproduce</w:t>
+        <w:t>6. Steps to reproduce</w:t>
       </w:r>
       <w:r>
         <w:rPr>
           <w:sz w:val="20"/>
         </w:rPr>
         <w:br/>
-      </w:r>
-      <w:r>
-        <w:rPr>
-          <w:sz w:val="20"/>
-        </w:rPr>
         <w:t>7</w:t>
       </w:r>
       <w:r>
@@ -851,31 +806,7 @@
         <w:rPr>
           <w:sz w:val="20"/>
         </w:rPr>
-        <w:t xml:space="preserve">Traceability (To link the </w:t>
-      </w:r>
-      <w:r>
-        <w:rPr>
-          <w:sz w:val="20"/>
-        </w:rPr>
-        <w:t>bug</w:t>
-      </w:r>
-      <w:r>
-        <w:rPr>
-          <w:sz w:val="20"/>
-        </w:rPr>
-        <w:t xml:space="preserve"> with its relevant </w:t>
-      </w:r>
-      <w:r>
-        <w:rPr>
-          <w:sz w:val="20"/>
-        </w:rPr>
-        <w:t xml:space="preserve">test case and </w:t>
-      </w:r>
-      <w:r>
-        <w:rPr>
-          <w:sz w:val="20"/>
-        </w:rPr>
-        <w:t>user story)</w:t>
+        <w:t>Traceability (To link the bug with its relevant test case and user story)</w:t>
       </w:r>
       <w:r>
         <w:rPr>
@@ -1125,6 +1056,52 @@
           <w:sz w:val="20"/>
         </w:rPr>
         <w:t>interface</w:t>
+      </w:r>
+      <w:r>
+        <w:rPr>
+          <w:sz w:val="20"/>
+        </w:rPr>
+        <w:t>:</w:t>
+      </w:r>
+      <w:r>
+        <w:rPr>
+          <w:sz w:val="20"/>
+        </w:rPr>
+        <w:br/>
+      </w:r>
+      <w:r>
+        <w:rPr>
+          <w:sz w:val="20"/>
+        </w:rPr>
+        <w:br/>
+        <w:t>- If we have to perform Regression Testing several times with a high number of TCs</w:t>
+      </w:r>
+      <w:r>
+        <w:rPr>
+          <w:sz w:val="20"/>
+        </w:rPr>
+        <w:br/>
+        <w:t>- If the project’s scope is large in order to automate the TCs</w:t>
+      </w:r>
+      <w:r>
+        <w:rPr>
+          <w:sz w:val="20"/>
+        </w:rPr>
+        <w:br/>
+        <w:t>- If the project’s budget is sufficient to perform Automation Testing</w:t>
+      </w:r>
+      <w:r>
+        <w:rPr>
+          <w:sz w:val="20"/>
+        </w:rPr>
+        <w:br/>
+        <w:t xml:space="preserve">- If the company has the sufficient number of the expertise or the ability to acquire experience testers in UI automation tools as Selenium </w:t>
+      </w:r>
+      <w:r>
+        <w:rPr>
+          <w:sz w:val="20"/>
+        </w:rPr>
+        <w:br/>
       </w:r>
     </w:p>
     <w:p>
@@ -1202,6 +1179,63 @@
         </w:rPr>
         <w:t>only</w:t>
       </w:r>
+      <w:r>
+        <w:rPr>
+          <w:sz w:val="20"/>
+        </w:rPr>
+        <w:br/>
+      </w:r>
+      <w:r>
+        <w:rPr>
+          <w:sz w:val="20"/>
+        </w:rPr>
+        <w:br/>
+        <w:t>- To assure that we get the right response for each request (Happy scenarios and Unhappy scenarios)</w:t>
+      </w:r>
+      <w:r>
+        <w:rPr>
+          <w:sz w:val="20"/>
+        </w:rPr>
+        <w:br/>
+        <w:t>- To check that the data are created, updated or deleted in the system’s database</w:t>
+      </w:r>
+      <w:r>
+        <w:rPr>
+          <w:sz w:val="20"/>
+        </w:rPr>
+        <w:br/>
+        <w:t xml:space="preserve">-  </w:t>
+      </w:r>
+      <w:r>
+        <w:rPr>
+          <w:sz w:val="20"/>
+        </w:rPr>
+        <w:t xml:space="preserve">If the company has the sufficient number of the expertise or the ability to acquire experience testers in </w:t>
+      </w:r>
+      <w:r>
+        <w:rPr>
+          <w:sz w:val="20"/>
+        </w:rPr>
+        <w:t>Backend</w:t>
+      </w:r>
+      <w:r>
+        <w:rPr>
+          <w:sz w:val="20"/>
+        </w:rPr>
+        <w:t xml:space="preserve"> automation tools as </w:t>
+      </w:r>
+      <w:r>
+        <w:rPr>
+          <w:sz w:val="20"/>
+        </w:rPr>
+        <w:t>Rest-assured</w:t>
+      </w:r>
+      <w:r>
+        <w:rPr>
+          <w:sz w:val="20"/>
+        </w:rPr>
+        <w:br/>
+      </w:r>
     </w:p>
     <w:p>
       <w:pPr>
@@ -1875,6 +1909,7 @@
         <w:rPr>
           <w:sz w:val="20"/>
         </w:rPr>
+        <w:lastRenderedPageBreak/>
         <w:t>Site</w:t>
       </w:r>
       <w:r>
@@ -3301,7 +3336,6 @@
         <w:rPr>
           <w:sz w:val="20"/>
         </w:rPr>
-        <w:lastRenderedPageBreak/>
         <w:t>In</w:t>
       </w:r>
       <w:r>

</xml_diff>